<commit_message>
Update relatorio - empresa.docx to reflect recent changes and improvements in the project documentation.
</commit_message>
<xml_diff>
--- a/relatorio - empresa.docx
+++ b/relatorio - empresa.docx
@@ -206,13 +206,13 @@
           <w:insideH w:val="none" w:color="000000" w:sz="4" w:space="0"/>
           <w:insideV w:val="none" w:color="000000" w:sz="4" w:space="0"/>
         </w:tblBorders>
-        <w:tblLayout w:type="autofit"/>
+        <w:tblLayout w:type="fixed"/>
         <w:tblLook w:val="04A0" w:firstRow="1" w:lastRow="0" w:firstColumn="1" w:lastColumn="0" w:noHBand="0" w:noVBand="1"/>
         <w:tblStyle w:val="714"/>
       </w:tblPr>
       <w:tblGrid>
-        <w:gridCol w:w="1639"/>
-        <w:gridCol w:w="973"/>
+        <w:gridCol w:w="3416"/>
+        <w:gridCol w:w="1701"/>
       </w:tblGrid>
       <w:tr>
         <w:trPr/>
@@ -225,7 +225,7 @@
               <w:right w:w="15" w:type="dxa"/>
               <w:bottom w:w="15" w:type="dxa"/>
             </w:tcMar>
-            <w:tcW w:w="1639" w:type="dxa"/>
+            <w:tcW w:w="3416" w:type="dxa"/>
             <w:vAlign w:val="center"/>
             <w:textDirection w:val="lrTb"/>
             <w:noWrap w:val="false"/>
@@ -259,7 +259,7 @@
               <w:right w:w="15" w:type="dxa"/>
               <w:bottom w:w="15" w:type="dxa"/>
             </w:tcMar>
-            <w:tcW w:w="973" w:type="dxa"/>
+            <w:tcW w:w="1701" w:type="dxa"/>
             <w:vAlign w:val="center"/>
             <w:textDirection w:val="lrTb"/>
             <w:noWrap w:val="false"/>
@@ -296,7 +296,7 @@
               <w:right w:w="15" w:type="dxa"/>
               <w:bottom w:w="15" w:type="dxa"/>
             </w:tcMar>
-            <w:tcW w:w="1639" w:type="dxa"/>
+            <w:tcW w:w="3416" w:type="dxa"/>
             <w:vAlign w:val="center"/>
             <w:textDirection w:val="lrTb"/>
             <w:noWrap w:val="false"/>
@@ -329,7 +329,7 @@
               <w:right w:w="15" w:type="dxa"/>
               <w:bottom w:w="15" w:type="dxa"/>
             </w:tcMar>
-            <w:tcW w:w="973" w:type="dxa"/>
+            <w:tcW w:w="1701" w:type="dxa"/>
             <w:vAlign w:val="center"/>
             <w:textDirection w:val="lrTb"/>
             <w:noWrap w:val="false"/>
@@ -365,7 +365,7 @@
               <w:right w:w="15" w:type="dxa"/>
               <w:bottom w:w="15" w:type="dxa"/>
             </w:tcMar>
-            <w:tcW w:w="1639" w:type="dxa"/>
+            <w:tcW w:w="3416" w:type="dxa"/>
             <w:vAlign w:val="center"/>
             <w:textDirection w:val="lrTb"/>
             <w:noWrap w:val="false"/>
@@ -398,7 +398,7 @@
               <w:right w:w="15" w:type="dxa"/>
               <w:bottom w:w="15" w:type="dxa"/>
             </w:tcMar>
-            <w:tcW w:w="973" w:type="dxa"/>
+            <w:tcW w:w="1701" w:type="dxa"/>
             <w:vAlign w:val="center"/>
             <w:textDirection w:val="lrTb"/>
             <w:noWrap w:val="false"/>
@@ -434,7 +434,7 @@
               <w:right w:w="15" w:type="dxa"/>
               <w:bottom w:w="15" w:type="dxa"/>
             </w:tcMar>
-            <w:tcW w:w="1639" w:type="dxa"/>
+            <w:tcW w:w="3416" w:type="dxa"/>
             <w:vAlign w:val="center"/>
             <w:textDirection w:val="lrTb"/>
             <w:noWrap w:val="false"/>
@@ -467,7 +467,7 @@
               <w:right w:w="15" w:type="dxa"/>
               <w:bottom w:w="15" w:type="dxa"/>
             </w:tcMar>
-            <w:tcW w:w="973" w:type="dxa"/>
+            <w:tcW w:w="1701" w:type="dxa"/>
             <w:vAlign w:val="center"/>
             <w:textDirection w:val="lrTb"/>
             <w:noWrap w:val="false"/>
@@ -3298,13 +3298,13 @@
           <w:insideH w:val="none" w:color="000000" w:sz="4" w:space="0"/>
           <w:insideV w:val="none" w:color="000000" w:sz="4" w:space="0"/>
         </w:tblBorders>
-        <w:tblLayout w:type="autofit"/>
+        <w:tblLayout w:type="fixed"/>
         <w:tblLook w:val="04A0" w:firstRow="1" w:lastRow="0" w:firstColumn="1" w:lastColumn="0" w:noHBand="0" w:noVBand="1"/>
         <w:tblStyle w:val="714"/>
       </w:tblPr>
       <w:tblGrid>
-        <w:gridCol w:w="3052"/>
-        <w:gridCol w:w="4618"/>
+        <w:gridCol w:w="4267"/>
+        <w:gridCol w:w="5386"/>
       </w:tblGrid>
       <w:tr>
         <w:trPr/>
@@ -3317,7 +3317,7 @@
               <w:right w:w="15" w:type="dxa"/>
               <w:bottom w:w="15" w:type="dxa"/>
             </w:tcMar>
-            <w:tcW w:w="3052" w:type="dxa"/>
+            <w:tcW w:w="4267" w:type="dxa"/>
             <w:vAlign w:val="center"/>
             <w:textDirection w:val="lrTb"/>
             <w:noWrap w:val="false"/>
@@ -3351,7 +3351,7 @@
               <w:right w:w="15" w:type="dxa"/>
               <w:bottom w:w="15" w:type="dxa"/>
             </w:tcMar>
-            <w:tcW w:w="4618" w:type="dxa"/>
+            <w:tcW w:w="5386" w:type="dxa"/>
             <w:vAlign w:val="center"/>
             <w:textDirection w:val="lrTb"/>
             <w:noWrap w:val="false"/>
@@ -3388,7 +3388,7 @@
               <w:right w:w="15" w:type="dxa"/>
               <w:bottom w:w="15" w:type="dxa"/>
             </w:tcMar>
-            <w:tcW w:w="3052" w:type="dxa"/>
+            <w:tcW w:w="4267" w:type="dxa"/>
             <w:vAlign w:val="center"/>
             <w:textDirection w:val="lrTb"/>
             <w:noWrap w:val="false"/>
@@ -3421,7 +3421,7 @@
               <w:right w:w="15" w:type="dxa"/>
               <w:bottom w:w="15" w:type="dxa"/>
             </w:tcMar>
-            <w:tcW w:w="4618" w:type="dxa"/>
+            <w:tcW w:w="5386" w:type="dxa"/>
             <w:vAlign w:val="center"/>
             <w:textDirection w:val="lrTb"/>
             <w:noWrap w:val="false"/>
@@ -3457,7 +3457,7 @@
               <w:right w:w="15" w:type="dxa"/>
               <w:bottom w:w="15" w:type="dxa"/>
             </w:tcMar>
-            <w:tcW w:w="3052" w:type="dxa"/>
+            <w:tcW w:w="4267" w:type="dxa"/>
             <w:vAlign w:val="center"/>
             <w:textDirection w:val="lrTb"/>
             <w:noWrap w:val="false"/>
@@ -3490,7 +3490,7 @@
               <w:right w:w="15" w:type="dxa"/>
               <w:bottom w:w="15" w:type="dxa"/>
             </w:tcMar>
-            <w:tcW w:w="4618" w:type="dxa"/>
+            <w:tcW w:w="5386" w:type="dxa"/>
             <w:vAlign w:val="center"/>
             <w:textDirection w:val="lrTb"/>
             <w:noWrap w:val="false"/>
@@ -3526,7 +3526,7 @@
               <w:right w:w="15" w:type="dxa"/>
               <w:bottom w:w="15" w:type="dxa"/>
             </w:tcMar>
-            <w:tcW w:w="3052" w:type="dxa"/>
+            <w:tcW w:w="4267" w:type="dxa"/>
             <w:vAlign w:val="center"/>
             <w:textDirection w:val="lrTb"/>
             <w:noWrap w:val="false"/>
@@ -3559,7 +3559,7 @@
               <w:right w:w="15" w:type="dxa"/>
               <w:bottom w:w="15" w:type="dxa"/>
             </w:tcMar>
-            <w:tcW w:w="4618" w:type="dxa"/>
+            <w:tcW w:w="5386" w:type="dxa"/>
             <w:vAlign w:val="center"/>
             <w:textDirection w:val="lrTb"/>
             <w:noWrap w:val="false"/>
@@ -3595,7 +3595,7 @@
               <w:right w:w="15" w:type="dxa"/>
               <w:bottom w:w="15" w:type="dxa"/>
             </w:tcMar>
-            <w:tcW w:w="3052" w:type="dxa"/>
+            <w:tcW w:w="4267" w:type="dxa"/>
             <w:vAlign w:val="center"/>
             <w:textDirection w:val="lrTb"/>
             <w:noWrap w:val="false"/>
@@ -3628,7 +3628,7 @@
               <w:right w:w="15" w:type="dxa"/>
               <w:bottom w:w="15" w:type="dxa"/>
             </w:tcMar>
-            <w:tcW w:w="4618" w:type="dxa"/>
+            <w:tcW w:w="5386" w:type="dxa"/>
             <w:vAlign w:val="center"/>
             <w:textDirection w:val="lrTb"/>
             <w:noWrap w:val="false"/>
@@ -3665,7 +3665,47 @@
         <w:spacing/>
         <w:ind w:right="0" w:firstLine="0" w:left="0"/>
         <w:jc w:val="both"/>
-        <w:rPr/>
+        <w:rPr>
+          <w:rFonts w:ascii="Times New Roman" w:hAnsi="Times New Roman" w:eastAsia="Times New Roman" w:cs="Times New Roman"/>
+          <w:sz w:val="24"/>
+          <w:szCs w:val="24"/>
+        </w:rPr>
+      </w:pPr>
+      <w:r>
+        <w:rPr>
+          <w:rFonts w:ascii="Times New Roman" w:hAnsi="Times New Roman" w:eastAsia="Times New Roman" w:cs="Times New Roman"/>
+          <w:color w:val="000000"/>
+          <w:sz w:val="24"/>
+          <w:highlight w:val="none"/>
+        </w:rPr>
+      </w:r>
+      <w:r>
+        <w:rPr>
+          <w:rFonts w:ascii="Times New Roman" w:hAnsi="Times New Roman" w:eastAsia="Times New Roman" w:cs="Times New Roman"/>
+          <w:color w:val="000000"/>
+          <w:sz w:val="24"/>
+          <w:highlight w:val="none"/>
+        </w:rPr>
+      </w:r>
+    </w:p>
+    <w:p>
+      <w:pPr>
+        <w:pBdr>
+          <w:top w:val="none" w:color="000000" w:sz="4" w:space="0"/>
+          <w:left w:val="none" w:color="000000" w:sz="4" w:space="0"/>
+          <w:bottom w:val="none" w:color="000000" w:sz="4" w:space="0"/>
+          <w:right w:val="none" w:color="000000" w:sz="4" w:space="0"/>
+        </w:pBdr>
+        <w:spacing/>
+        <w:ind w:right="0" w:firstLine="0" w:left="0"/>
+        <w:jc w:val="both"/>
+        <w:rPr>
+          <w:rFonts w:ascii="Times New Roman" w:hAnsi="Times New Roman" w:eastAsia="Times New Roman" w:cs="Times New Roman"/>
+          <w:color w:val="000000"/>
+          <w:sz w:val="24"/>
+          <w:szCs w:val="24"/>
+          <w:highlight w:val="none"/>
+        </w:rPr>
       </w:pPr>
       <w:r>
         <w:rPr>
@@ -3738,37 +3778,40 @@
           <w:color w:val="000000"/>
           <w:sz w:val="24"/>
         </w:rPr>
-        <w:t xml:space="preserve">Reaplicar os itens com instruções mais claras ou controle supervisionado;</w:t>
+        <w:t xml:space="preserve">Reaplicar os itens com instruções mais claras ou controle supervisionado</w:t>
       </w:r>
-      <w:r/>
-    </w:p>
-    <w:p>
-      <w:pPr>
-        <w:pStyle w:val="866"/>
-        <w:numPr>
-          <w:ilvl w:val="0"/>
-          <w:numId w:val="12"/>
-        </w:numPr>
-        <w:pBdr>
-          <w:top w:val="none" w:color="000000" w:sz="4" w:space="0"/>
-          <w:left w:val="none" w:color="000000" w:sz="4" w:space="0"/>
-          <w:bottom w:val="none" w:color="000000" w:sz="4" w:space="0"/>
-          <w:right w:val="none" w:color="000000" w:sz="4" w:space="0"/>
-        </w:pBdr>
-        <w:spacing/>
-        <w:ind w:right="0"/>
-        <w:jc w:val="both"/>
-        <w:rPr/>
-      </w:pPr>
+      <w:r>
+        <w:rPr>
+          <w:rFonts w:ascii="Times New Roman" w:hAnsi="Times New Roman" w:eastAsia="Times New Roman" w:cs="Times New Roman"/>
+          <w:color w:val="000000"/>
+          <w:sz w:val="24"/>
+          <w:lang w:val="pt-BR"/>
+        </w:rPr>
+        <w:t xml:space="preserve"> (entrevista online)</w:t>
+      </w:r>
       <w:r>
         <w:rPr>
           <w:rFonts w:ascii="Times New Roman" w:hAnsi="Times New Roman" w:eastAsia="Times New Roman" w:cs="Times New Roman"/>
           <w:color w:val="000000"/>
           <w:sz w:val="24"/>
         </w:rPr>
-        <w:t xml:space="preserve">Monitorar os itens q2, q14 e q17 em aplicações reais para revisão semântica.</w:t>
+        <w:t xml:space="preserve">;</w:t>
       </w:r>
       <w:r/>
+      <w:r>
+        <w:rPr>
+          <w:rFonts w:ascii="Times New Roman" w:hAnsi="Times New Roman" w:eastAsia="Times New Roman" w:cs="Times New Roman"/>
+          <w:color w:val="000000"/>
+          <w:sz w:val="24"/>
+        </w:rPr>
+      </w:r>
+      <w:r/>
+      <w:r>
+        <w:rPr>
+          <w:rFonts w:ascii="Times New Roman" w:hAnsi="Times New Roman" w:eastAsia="Times New Roman" w:cs="Times New Roman"/>
+          <w:sz w:val="24"/>
+        </w:rPr>
+      </w:r>
     </w:p>
     <w:p>
       <w:pPr>

</xml_diff>